<commit_message>
La ADD-021 debe elegirse en vez de la ADD-015
</commit_message>
<xml_diff>
--- a/Iteración 3/Decisiones de Diseño revisadas por ASC/ADD-015.docx
+++ b/Iteración 3/Decisiones de Diseño revisadas por ASC/ADD-015.docx
@@ -32,25 +32,8 @@
             <w:pPr>
               <w:spacing w:line="240" w:lineRule="auto"/>
             </w:pPr>
-            <w:bookmarkStart w:id="0" w:name="_GoBack" w:colFirst="0" w:colLast="0"/>
-            <w:r>
-              <w:t xml:space="preserve">Short </w:t>
-            </w:r>
-            <w:proofErr w:type="spellStart"/>
-            <w:r>
-              <w:t>title</w:t>
-            </w:r>
-            <w:proofErr w:type="spellEnd"/>
-            <w:r>
-              <w:t xml:space="preserve"> </w:t>
-            </w:r>
-            <w:proofErr w:type="spellStart"/>
-            <w:r>
-              <w:t>of</w:t>
-            </w:r>
-            <w:proofErr w:type="spellEnd"/>
-            <w:r>
-              <w:t xml:space="preserve"> decisión</w:t>
+            <w:r>
+              <w:t>Short title of decisión</w:t>
             </w:r>
           </w:p>
         </w:tc>
@@ -196,21 +179,8 @@
             <w:pPr>
               <w:spacing w:line="240" w:lineRule="auto"/>
             </w:pPr>
-            <w:proofErr w:type="spellStart"/>
-            <w:r>
-              <w:t>Creator</w:t>
-            </w:r>
-            <w:proofErr w:type="spellEnd"/>
-            <w:r>
-              <w:t xml:space="preserve"> </w:t>
-            </w:r>
-            <w:proofErr w:type="spellStart"/>
-            <w:r>
-              <w:t>of</w:t>
-            </w:r>
-            <w:proofErr w:type="spellEnd"/>
-            <w:r>
-              <w:t xml:space="preserve"> decisión</w:t>
+            <w:r>
+              <w:t>Creator of decisión</w:t>
             </w:r>
           </w:p>
         </w:tc>
@@ -251,11 +221,9 @@
             <w:pPr>
               <w:spacing w:line="240" w:lineRule="auto"/>
             </w:pPr>
-            <w:proofErr w:type="spellStart"/>
             <w:r>
               <w:t>Description</w:t>
             </w:r>
-            <w:proofErr w:type="spellEnd"/>
           </w:p>
         </w:tc>
         <w:tc>
@@ -295,19 +263,9 @@
             <w:pPr>
               <w:spacing w:line="240" w:lineRule="auto"/>
             </w:pPr>
-            <w:proofErr w:type="spellStart"/>
-            <w:r>
-              <w:t>Decision’s</w:t>
-            </w:r>
-            <w:proofErr w:type="spellEnd"/>
-            <w:r>
-              <w:t xml:space="preserve"> </w:t>
-            </w:r>
-            <w:proofErr w:type="spellStart"/>
-            <w:r>
-              <w:t>Rational</w:t>
-            </w:r>
-            <w:proofErr w:type="spellEnd"/>
+            <w:r>
+              <w:t>Decision’s Rational</w:t>
+            </w:r>
           </w:p>
         </w:tc>
         <w:tc>
@@ -326,15 +284,13 @@
               <w:spacing w:line="240" w:lineRule="auto"/>
             </w:pPr>
             <w:r>
-              <w:t xml:space="preserve">División de actividades mediante </w:t>
-            </w:r>
-            <w:proofErr w:type="spellStart"/>
-            <w:r>
-              <w:t>Paralel</w:t>
-            </w:r>
-            <w:proofErr w:type="spellEnd"/>
-            <w:r>
-              <w:t xml:space="preserve"> Split ya que al ser una conexión en tiempo real requiere que todo funcione en paralelo</w:t>
+              <w:t>División de actividades mediante Para</w:t>
+            </w:r>
+            <w:r>
+              <w:t>l</w:t>
+            </w:r>
+            <w:r>
+              <w:t>lel Split ya que al ser una conexión en tiempo real requiere que todo funcione en paralelo</w:t>
             </w:r>
           </w:p>
         </w:tc>
@@ -376,7 +332,7 @@
               <w:spacing w:line="240" w:lineRule="auto"/>
             </w:pPr>
             <w:r>
-              <w:t>Aceptada</w:t>
+              <w:t>Aceptada hasta Iteración 5, Rechazada en ese momento</w:t>
             </w:r>
           </w:p>
         </w:tc>
@@ -397,13 +353,8 @@
             <w:pPr>
               <w:spacing w:line="240" w:lineRule="auto"/>
             </w:pPr>
-            <w:proofErr w:type="spellStart"/>
-            <w:r>
-              <w:t>Requirements</w:t>
-            </w:r>
-            <w:proofErr w:type="spellEnd"/>
-            <w:r>
-              <w:t xml:space="preserve"> (decisión drivers)</w:t>
+            <w:r>
+              <w:t>Requirements (decisión drivers)</w:t>
             </w:r>
           </w:p>
         </w:tc>
@@ -447,29 +398,8 @@
             <w:pPr>
               <w:spacing w:line="240" w:lineRule="auto"/>
             </w:pPr>
-            <w:proofErr w:type="spellStart"/>
-            <w:r>
-              <w:t>Alternative</w:t>
-            </w:r>
-            <w:proofErr w:type="spellEnd"/>
-            <w:r>
-              <w:t xml:space="preserve"> </w:t>
-            </w:r>
-            <w:proofErr w:type="spellStart"/>
-            <w:r>
-              <w:t>decisions</w:t>
-            </w:r>
-            <w:proofErr w:type="spellEnd"/>
-            <w:r>
-              <w:t xml:space="preserve"> (</w:t>
-            </w:r>
-            <w:proofErr w:type="spellStart"/>
-            <w:r>
-              <w:t>options</w:t>
-            </w:r>
-            <w:proofErr w:type="spellEnd"/>
-            <w:r>
-              <w:t>)</w:t>
+            <w:r>
+              <w:t>Alternative decisions (options)</w:t>
             </w:r>
           </w:p>
         </w:tc>
@@ -494,6 +424,9 @@
             </w:r>
             <w:r>
               <w:t>2</w:t>
+            </w:r>
+            <w:r>
+              <w:t xml:space="preserve"> hasta Iteración 5, ADD-022 añadida en ese momento</w:t>
             </w:r>
           </w:p>
         </w:tc>
@@ -514,37 +447,8 @@
             <w:pPr>
               <w:spacing w:line="240" w:lineRule="auto"/>
             </w:pPr>
-            <w:proofErr w:type="spellStart"/>
-            <w:r>
-              <w:t>Decision</w:t>
-            </w:r>
-            <w:proofErr w:type="spellEnd"/>
-            <w:r>
-              <w:t xml:space="preserve"> </w:t>
-            </w:r>
-            <w:proofErr w:type="spellStart"/>
-            <w:r>
-              <w:t>outcome</w:t>
-            </w:r>
-            <w:proofErr w:type="spellEnd"/>
-            <w:r>
-              <w:t xml:space="preserve"> (</w:t>
-            </w:r>
-            <w:proofErr w:type="spellStart"/>
-            <w:r>
-              <w:t>options</w:t>
-            </w:r>
-            <w:proofErr w:type="spellEnd"/>
-            <w:r>
-              <w:t xml:space="preserve"> </w:t>
-            </w:r>
-            <w:proofErr w:type="spellStart"/>
-            <w:r>
-              <w:t>selected</w:t>
-            </w:r>
-            <w:proofErr w:type="spellEnd"/>
-            <w:r>
-              <w:t>)</w:t>
+            <w:r>
+              <w:t>Decision outcome (options selected)</w:t>
             </w:r>
           </w:p>
         </w:tc>
@@ -564,8 +468,13 @@
               <w:spacing w:line="240" w:lineRule="auto"/>
             </w:pPr>
             <w:r>
-              <w:t>ADD-015</w:t>
-            </w:r>
+              <w:t>ADD-0</w:t>
+            </w:r>
+            <w:r>
+              <w:t>22</w:t>
+            </w:r>
+            <w:bookmarkStart w:id="0" w:name="_GoBack"/>
+            <w:bookmarkEnd w:id="0"/>
           </w:p>
         </w:tc>
       </w:tr>
@@ -627,11 +536,9 @@
             <w:pPr>
               <w:spacing w:line="240" w:lineRule="auto"/>
             </w:pPr>
-            <w:proofErr w:type="spellStart"/>
             <w:r>
               <w:t>Cons</w:t>
             </w:r>
-            <w:proofErr w:type="spellEnd"/>
           </w:p>
         </w:tc>
         <w:tc>
@@ -675,29 +582,8 @@
               <w:spacing w:line="240" w:lineRule="auto"/>
             </w:pPr>
             <w:r>
-              <w:t xml:space="preserve">Link </w:t>
-            </w:r>
-            <w:proofErr w:type="spellStart"/>
-            <w:r>
-              <w:t>to</w:t>
-            </w:r>
-            <w:proofErr w:type="spellEnd"/>
-            <w:r>
-              <w:t xml:space="preserve"> </w:t>
-            </w:r>
-            <w:proofErr w:type="spellStart"/>
-            <w:r>
-              <w:t>other</w:t>
-            </w:r>
-            <w:proofErr w:type="spellEnd"/>
-            <w:r>
-              <w:t xml:space="preserve"> </w:t>
-            </w:r>
-            <w:proofErr w:type="spellStart"/>
-            <w:r>
-              <w:t>decisions</w:t>
-            </w:r>
-            <w:proofErr w:type="spellEnd"/>
+              <w:t>Link to other decisions</w:t>
+            </w:r>
           </w:p>
         </w:tc>
         <w:tc>
@@ -748,29 +634,8 @@
               <w:spacing w:line="240" w:lineRule="auto"/>
             </w:pPr>
             <w:r>
-              <w:t xml:space="preserve">Link </w:t>
-            </w:r>
-            <w:proofErr w:type="spellStart"/>
-            <w:r>
-              <w:t>to</w:t>
-            </w:r>
-            <w:proofErr w:type="spellEnd"/>
-            <w:r>
-              <w:t xml:space="preserve"> </w:t>
-            </w:r>
-            <w:proofErr w:type="spellStart"/>
-            <w:r>
-              <w:t>architecture</w:t>
-            </w:r>
-            <w:proofErr w:type="spellEnd"/>
-            <w:r>
-              <w:t xml:space="preserve"> </w:t>
-            </w:r>
-            <w:proofErr w:type="spellStart"/>
-            <w:r>
-              <w:t>artifacts</w:t>
-            </w:r>
-            <w:proofErr w:type="spellEnd"/>
+              <w:t>Link to architecture artifacts</w:t>
+            </w:r>
           </w:p>
         </w:tc>
         <w:tc>
@@ -790,7 +655,6 @@
           </w:p>
         </w:tc>
       </w:tr>
-      <w:bookmarkEnd w:id="0"/>
     </w:tbl>
     <w:p/>
     <w:sectPr>
@@ -820,7 +684,7 @@
       </w:pPr>
     </w:pPrDefault>
   </w:docDefaults>
-  <w:latentStyles w:defLockedState="0" w:defUIPriority="99" w:defSemiHidden="0" w:defUnhideWhenUsed="0" w:defQFormat="0" w:count="377">
+  <w:latentStyles w:defLockedState="0" w:defUIPriority="99" w:defSemiHidden="0" w:defUnhideWhenUsed="0" w:defQFormat="0" w:count="376">
     <w:lsdException w:name="Normal" w:uiPriority="0" w:qFormat="1"/>
     <w:lsdException w:name="heading 1" w:uiPriority="9" w:qFormat="1"/>
     <w:lsdException w:name="heading 2" w:semiHidden="1" w:uiPriority="9" w:unhideWhenUsed="1" w:qFormat="1"/>
@@ -1197,7 +1061,6 @@
     <w:lsdException w:name="Hashtag" w:semiHidden="1" w:unhideWhenUsed="1"/>
     <w:lsdException w:name="Unresolved Mention" w:semiHidden="1" w:unhideWhenUsed="1"/>
     <w:lsdException w:name="Smart Link" w:semiHidden="1" w:unhideWhenUsed="1"/>
-    <w:lsdException w:name="Smart Link Error" w:semiHidden="1" w:unhideWhenUsed="1"/>
   </w:latentStyles>
   <w:style w:type="paragraph" w:default="1" w:styleId="Normal">
     <w:name w:val="Normal"/>

</xml_diff>

<commit_message>
Organizacion Decisiones Explicativas para los ASJ
Estas decisiones desplazadas son solo descripciones, no son decisiones verdaderas
</commit_message>
<xml_diff>
--- a/Iteración 3/Decisiones de Diseño revisadas por ASC/ADD-015.docx
+++ b/Iteración 3/Decisiones de Diseño revisadas por ASC/ADD-015.docx
@@ -251,7 +251,12 @@
               <w:spacing w:line="240" w:lineRule="auto"/>
             </w:pPr>
             <w:r>
-              <w:t>Modulo que recibe llamadas mediante la obtención de una clase llamada de tipo llamada que redirecciona las partes de la llamada según lo explicado en la decisión ADD-014</w:t>
+              <w:t>Implementar un sistema propio que obtenga llamadas y</w:t>
+            </w:r>
+            <w:bookmarkStart w:id="0" w:name="_GoBack"/>
+            <w:bookmarkEnd w:id="0"/>
+            <w:r>
+              <w:t xml:space="preserve"> que redirecciona las partes de la llamada según lo explicado en la decisión ADD-014</w:t>
             </w:r>
           </w:p>
         </w:tc>
@@ -618,8 +623,6 @@
             <w:r>
               <w:t xml:space="preserve">, </w:t>
             </w:r>
-            <w:bookmarkStart w:id="0" w:name="_GoBack"/>
-            <w:bookmarkEnd w:id="0"/>
             <w:r>
               <w:t>ADD-016</w:t>
             </w:r>

</xml_diff>